<commit_message>
rewriting question 3 on riders handot
</commit_message>
<xml_diff>
--- a/mjmaslow/Bull Riding/module/pbr-rider.docx
+++ b/mjmaslow/Bull Riding/module/pbr-rider.docx
@@ -258,68 +258,152 @@
     <w:p/>
     <w:p/>
     <w:p>
-      <w:r>
+      <w:pPr>
+        <w:rPr>
+          <w:rFonts w:cstheme="minorHAnsi"/>
+          <w:color w:val="000000"/>
+          <w:kern w:val="0"/>
+        </w:rPr>
+      </w:pPr>
+      <w:r>
+        <w:rPr>
+          <w:rFonts w:cstheme="minorHAnsi"/>
+        </w:rPr>
         <w:lastRenderedPageBreak/>
         <w:t>3</w:t>
       </w:r>
       <w:r>
+        <w:rPr>
+          <w:rFonts w:cstheme="minorHAnsi"/>
+        </w:rPr>
         <w:t>.</w:t>
       </w:r>
       <w:r>
+        <w:rPr>
+          <w:rFonts w:cstheme="minorHAnsi"/>
+        </w:rPr>
         <w:t xml:space="preserve"> </w:t>
       </w:r>
       <w:r>
+        <w:rPr>
+          <w:rFonts w:cstheme="minorHAnsi"/>
+        </w:rPr>
         <w:t xml:space="preserve"> </w:t>
       </w:r>
       <w:r>
-        <w:t>Using the model from</w:t>
-      </w:r>
-      <w:r>
-        <w:t xml:space="preserve"> beginning of</w:t>
-      </w:r>
-      <w:r>
-        <w:t xml:space="preserve"> question 2</w:t>
-      </w:r>
-      <w:r>
-        <w:t>….</w:t>
-      </w:r>
-    </w:p>
-    <w:p/>
-    <w:p>
-      <w:r>
+        <w:rPr>
+          <w:rFonts w:cstheme="minorHAnsi"/>
+          <w:color w:val="000000"/>
+          <w:kern w:val="0"/>
+        </w:rPr>
+        <w:t>Using ggplot we will be constructing plots to assess the predictors</w:t>
+      </w:r>
+    </w:p>
+    <w:p>
+      <w:pPr>
+        <w:rPr>
+          <w:rFonts w:cstheme="minorHAnsi"/>
+          <w:color w:val="000000"/>
+          <w:kern w:val="0"/>
+        </w:rPr>
+      </w:pPr>
+    </w:p>
+    <w:p>
+      <w:pPr>
+        <w:rPr>
+          <w:rFonts w:cstheme="minorHAnsi"/>
+          <w:color w:val="000000"/>
+          <w:kern w:val="0"/>
+        </w:rPr>
+      </w:pPr>
+      <w:r>
+        <w:rPr>
+          <w:rFonts w:cstheme="minorHAnsi"/>
+          <w:color w:val="000000"/>
+          <w:kern w:val="0"/>
+        </w:rPr>
         <w:tab/>
-        <w:t xml:space="preserve">A. </w:t>
-      </w:r>
-      <w:r>
-        <w:t>W</w:t>
-      </w:r>
-      <w:r>
-        <w:t xml:space="preserve">hat can we do to helping improve the </w:t>
-      </w:r>
-      <w:r>
-        <w:t xml:space="preserve">original </w:t>
-      </w:r>
-      <w:r>
-        <w:t>model?</w:t>
-      </w:r>
-      <w:r>
-        <w:t xml:space="preserve"> Explain. </w:t>
-      </w:r>
-    </w:p>
-    <w:p/>
-    <w:p/>
-    <w:p/>
-    <w:p/>
-    <w:p/>
-    <w:p/>
-    <w:p/>
-    <w:p/>
-    <w:p/>
-    <w:p/>
-    <w:p>
-      <w:r>
+        <w:t>A. Make a plot so Points ~ Avg Buckoff Time</w:t>
+      </w:r>
+      <w:r>
+        <w:rPr>
+          <w:rFonts w:cstheme="minorHAnsi"/>
+          <w:color w:val="000000"/>
+          <w:kern w:val="0"/>
+        </w:rPr>
+        <w:t xml:space="preserve"> and </w:t>
+      </w:r>
+      <w:r>
+        <w:rPr>
+          <w:rFonts w:cstheme="minorHAnsi"/>
+          <w:color w:val="000000"/>
+          <w:kern w:val="0"/>
+        </w:rPr>
+        <w:t>Rides ~ prop.Ridden</w:t>
+      </w:r>
+      <w:r>
+        <w:rPr>
+          <w:rFonts w:cstheme="minorHAnsi"/>
+          <w:color w:val="000000"/>
+          <w:kern w:val="0"/>
+        </w:rPr>
+        <w:t xml:space="preserve">. What do we </w:t>
+      </w:r>
+      <w:r>
+        <w:rPr>
+          <w:rFonts w:cstheme="minorHAnsi"/>
+          <w:color w:val="000000"/>
+          <w:kern w:val="0"/>
+        </w:rPr>
         <w:tab/>
-        <w:t xml:space="preserve">B. </w:t>
+      </w:r>
+      <w:r>
+        <w:rPr>
+          <w:rFonts w:cstheme="minorHAnsi"/>
+          <w:color w:val="000000"/>
+          <w:kern w:val="0"/>
+        </w:rPr>
+        <w:t>notice?</w:t>
+      </w:r>
+    </w:p>
+    <w:p>
+      <w:pPr>
+        <w:rPr>
+          <w:rFonts w:cstheme="minorHAnsi"/>
+          <w:color w:val="000000"/>
+          <w:kern w:val="0"/>
+          <w:sz w:val="26"/>
+          <w:szCs w:val="26"/>
+        </w:rPr>
+      </w:pPr>
+    </w:p>
+    <w:p/>
+    <w:p/>
+    <w:p>
+      <w:r>
+        <w:tab/>
+      </w:r>
+      <w:r>
+        <w:t>B</w:t>
+      </w:r>
+      <w:r>
+        <w:t xml:space="preserve">. Based off the outcomes and trends of the plots, what might we consider add to or </w:t>
+      </w:r>
+      <w:r>
+        <w:tab/>
+        <w:t>model from the previous question?</w:t>
+      </w:r>
+    </w:p>
+    <w:p/>
+    <w:p/>
+    <w:p/>
+    <w:p/>
+    <w:p/>
+    <w:p/>
+    <w:p>
+      <w:r>
+        <w:tab/>
+        <w:t xml:space="preserve">. </w:t>
       </w:r>
       <w:r>
         <w:t>Record R-code here along with new R</w:t>
@@ -355,7 +439,7 @@
     <w:p>
       <w:r>
         <w:tab/>
-        <w:t xml:space="preserve">C. </w:t>
+        <w:t xml:space="preserve">. </w:t>
       </w:r>
       <w:r>
         <w:t xml:space="preserve">Test which model, original or transformed, is more effective for the data? </w:t>
@@ -626,11 +710,103 @@
       </w:pPr>
     </w:lvl>
   </w:abstractNum>
+  <w:abstractNum w:abstractNumId="2" w15:restartNumberingAfterBreak="0">
+    <w:nsid w:val="6208258F"/>
+    <w:multiLevelType w:val="hybridMultilevel"/>
+    <w:tmpl w:val="389C13BA"/>
+    <w:lvl w:ilvl="0" w:tplc="5606BD0A">
+      <w:start w:val="1"/>
+      <w:numFmt w:val="upperLetter"/>
+      <w:lvlText w:val="%1."/>
+      <w:lvlJc w:val="left"/>
+      <w:pPr>
+        <w:ind w:left="1080" w:hanging="360"/>
+      </w:pPr>
+      <w:rPr>
+        <w:rFonts w:hint="default"/>
+      </w:rPr>
+    </w:lvl>
+    <w:lvl w:ilvl="1" w:tplc="04090019" w:tentative="1">
+      <w:start w:val="1"/>
+      <w:numFmt w:val="lowerLetter"/>
+      <w:lvlText w:val="%2."/>
+      <w:lvlJc w:val="left"/>
+      <w:pPr>
+        <w:ind w:left="1800" w:hanging="360"/>
+      </w:pPr>
+    </w:lvl>
+    <w:lvl w:ilvl="2" w:tplc="0409001B" w:tentative="1">
+      <w:start w:val="1"/>
+      <w:numFmt w:val="lowerRoman"/>
+      <w:lvlText w:val="%3."/>
+      <w:lvlJc w:val="right"/>
+      <w:pPr>
+        <w:ind w:left="2520" w:hanging="180"/>
+      </w:pPr>
+    </w:lvl>
+    <w:lvl w:ilvl="3" w:tplc="0409000F" w:tentative="1">
+      <w:start w:val="1"/>
+      <w:numFmt w:val="decimal"/>
+      <w:lvlText w:val="%4."/>
+      <w:lvlJc w:val="left"/>
+      <w:pPr>
+        <w:ind w:left="3240" w:hanging="360"/>
+      </w:pPr>
+    </w:lvl>
+    <w:lvl w:ilvl="4" w:tplc="04090019" w:tentative="1">
+      <w:start w:val="1"/>
+      <w:numFmt w:val="lowerLetter"/>
+      <w:lvlText w:val="%5."/>
+      <w:lvlJc w:val="left"/>
+      <w:pPr>
+        <w:ind w:left="3960" w:hanging="360"/>
+      </w:pPr>
+    </w:lvl>
+    <w:lvl w:ilvl="5" w:tplc="0409001B" w:tentative="1">
+      <w:start w:val="1"/>
+      <w:numFmt w:val="lowerRoman"/>
+      <w:lvlText w:val="%6."/>
+      <w:lvlJc w:val="right"/>
+      <w:pPr>
+        <w:ind w:left="4680" w:hanging="180"/>
+      </w:pPr>
+    </w:lvl>
+    <w:lvl w:ilvl="6" w:tplc="0409000F" w:tentative="1">
+      <w:start w:val="1"/>
+      <w:numFmt w:val="decimal"/>
+      <w:lvlText w:val="%7."/>
+      <w:lvlJc w:val="left"/>
+      <w:pPr>
+        <w:ind w:left="5400" w:hanging="360"/>
+      </w:pPr>
+    </w:lvl>
+    <w:lvl w:ilvl="7" w:tplc="04090019" w:tentative="1">
+      <w:start w:val="1"/>
+      <w:numFmt w:val="lowerLetter"/>
+      <w:lvlText w:val="%8."/>
+      <w:lvlJc w:val="left"/>
+      <w:pPr>
+        <w:ind w:left="6120" w:hanging="360"/>
+      </w:pPr>
+    </w:lvl>
+    <w:lvl w:ilvl="8" w:tplc="0409001B" w:tentative="1">
+      <w:start w:val="1"/>
+      <w:numFmt w:val="lowerRoman"/>
+      <w:lvlText w:val="%9."/>
+      <w:lvlJc w:val="right"/>
+      <w:pPr>
+        <w:ind w:left="6840" w:hanging="180"/>
+      </w:pPr>
+    </w:lvl>
+  </w:abstractNum>
   <w:num w:numId="1" w16cid:durableId="1767340618">
     <w:abstractNumId w:val="1"/>
   </w:num>
   <w:num w:numId="2" w16cid:durableId="1758865190">
     <w:abstractNumId w:val="0"/>
+  </w:num>
+  <w:num w:numId="3" w16cid:durableId="1767655195">
+    <w:abstractNumId w:val="2"/>
   </w:num>
 </w:numbering>
 </file>

</xml_diff>